<commit_message>
Adding more scripts, work to date
</commit_message>
<xml_diff>
--- a/template_jwm.docx
+++ b/template_jwm.docx
@@ -162,7 +162,11 @@
         </w:r>
       </w:hyperlink>
       <w:r>
-        <w:t>). In addition to changing crop species, agricultural intensification can take the form of tighter harvest schedules, which leave grassland-breeding birds without habitat during crucial reproductive periods or in ecological traps where they cannot fledge young (</w:t>
+        <w:t xml:space="preserve">). In addition to changing crop species, agricultural intensification can take the </w:t>
+      </w:r>
+      <w:r>
+        <w:lastRenderedPageBreak/>
+        <w:t>form of tighter harvest schedules, which leave grassland-breeding birds without habitat during crucial reproductive periods or in ecological traps where they cannot fledge young (</w:t>
       </w:r>
       <w:hyperlink w:anchor="ref-bollinger1990">
         <w:r>
@@ -255,11 +259,7 @@
         <w:pStyle w:val="BodyText"/>
       </w:pPr>
       <w:r>
-        <w:t xml:space="preserve">Conservation and management of eastern grasslands for declining bird species is complicated by the fact that the majority of this habit is privately owned. Privately-owned lands are both a challenge and an opportunity for conservation, but in the case of agricultural practices, financial incentives to plant and harvest certain crops are difficult to overcome. Efforts to maintain suitable habitat for grassland birds have mostly seen success on private lands growing hay and </w:t>
-      </w:r>
-      <w:r>
-        <w:lastRenderedPageBreak/>
-        <w:t>pasturelands rather than agricultural land (</w:t>
+        <w:t>Conservation and management of eastern grasslands for declining bird species is complicated by the fact that the majority of this habit is privately owned. Privately-owned lands are both a challenge and an opportunity for conservation, but in the case of agricultural practices, financial incentives to plant and harvest certain crops are difficult to overcome. Efforts to maintain suitable habitat for grassland birds have mostly seen success on private lands growing hay and pasturelands rather than agricultural land (</w:t>
       </w:r>
       <w:hyperlink w:anchor="ref-west2016">
         <w:r>
@@ -281,7 +281,11 @@
         </w:r>
       </w:hyperlink>
       <w:r>
-        <w:t>). Public lands, conversely, are subject to different motivations for management. For example, management recommendations from Mass Audubon meant to conserve grassland birds have been more widely adopted on lands held in public trust than in privately-owned grasslands (</w:t>
+        <w:t xml:space="preserve">). Public lands, </w:t>
+      </w:r>
+      <w:r>
+        <w:lastRenderedPageBreak/>
+        <w:t>conversely, are subject to different motivations for management. For example, management recommendations from Mass Audubon meant to conserve grassland birds have been more widely adopted on lands held in public trust than in privately-owned grasslands (</w:t>
       </w:r>
       <w:hyperlink w:anchor="ref-atwood2017">
         <w:r>
@@ -355,11 +359,11 @@
         </w:r>
       </w:hyperlink>
       <w:r>
-        <w:t xml:space="preserve">), with changes in bird populations reflecting both ecological change </w:t>
+        <w:t xml:space="preserve">), with changes in bird populations reflecting both ecological change and potential ramifications for public experience in </w:t>
       </w:r>
       <w:r>
         <w:lastRenderedPageBreak/>
-        <w:t>and potential ramifications for public experience in parks. Further, park managers require sound scientific data and analyses as well as their interpretation and communication to identify the best management practices of their resources. To provide the scientific basis for this management, the NPS Inventory and Monitoring Program has collected bird occurrence and abundance data in the National Capital Region since 2005 (</w:t>
+        <w:t>parks. Further, park managers require sound scientific data and analyses as well as their interpretation and communication to identify the best management practices of their resources. To provide the scientific basis for this management, the NPS Inventory and Monitoring Program has collected bird occurrence and abundance data in the National Capital Region since 2005 (</w:t>
       </w:r>
       <w:hyperlink w:anchor="ref-nationalparkservice2005">
         <w:r>
@@ -10026,11 +10030,11 @@
         </w:r>
       </w:hyperlink>
       <w:r>
-        <w:t xml:space="preserve">). Burn history within the parks was obtained from the NPS Wildland Fire feature server. A site was counted as burned in a given year if any part of </w:t>
+        <w:t xml:space="preserve">). Burn history within the parks was obtained from the NPS Wildland Fire feature server. A site was counted as </w:t>
       </w:r>
       <w:r>
         <w:lastRenderedPageBreak/>
-        <w:t>the annual fire perimeter polygon overlapped the 100m survey radius. We obtained information from park managers on the agricultural lease status of all sites, along with information about the timing and year of implementation of harvest restrictions. There were no harvest restrictions set at Monocacy during the survey period, but were instituted or maintained at other parks.</w:t>
+        <w:t>burned in a given year if any part of the annual fire perimeter polygon overlapped the 100m survey radius. We obtained information from park managers on the agricultural lease status of all sites, along with information about the timing and year of implementation of harvest restrictions. There were no harvest restrictions set at Monocacy during the survey period, but were instituted or maintained at other parks.</w:t>
       </w:r>
     </w:p>
     <w:p>
@@ -10310,7 +10314,11 @@
         <w:pStyle w:val="FirstParagraph"/>
       </w:pPr>
       <w:r>
-        <w:t>A total of 3988 surveys across 7 years detected 128 total bird species, including 11 species designated Common Birds in Steep Decline by Partners in Flight (PIF) and 7 species on the PIF Yellow Watch List “D” facing steep declines and major threats (Table 3). Several of these vulnerable species in the parks are associated with grassland and agricultural habitat (e.g. Horned Lark, Northern Bobwhite, Prairie Warbler, Bobolink) but were not included in analysis due to a low number of detections across parks and years. All four focal species were detected in each park while their occupancy varied by park, with Monocacy typically being the lowest (Figure 4).</w:t>
+        <w:t xml:space="preserve">A total of 3988 surveys across 7 years detected 128 total bird species, including 11 species designated Common Birds in Steep Decline by Partners in Flight (PIF) and 7 species on the PIF Yellow Watch List “D” facing steep declines and major threats (Table 3). Several of these vulnerable species in the parks are associated with grassland and agricultural habitat (e.g. Horned Lark, Northern Bobwhite, Prairie Warbler, Bobolink) but were not included in analysis due to a low number of detections across parks and years. All four focal species were </w:t>
+      </w:r>
+      <w:r>
+        <w:lastRenderedPageBreak/>
+        <w:t>detected in each park while their occupancy varied by park, with Monocacy typically being the lowest (Figure 4).</w:t>
       </w:r>
     </w:p>
     <w:p>
@@ -19740,11 +19748,11 @@
         <w:pStyle w:val="FirstParagraph"/>
       </w:pPr>
       <w:r>
-        <w:t xml:space="preserve">Habitat covariates were included in top models for all species. Field type was included in the top model for all species, with hayfields having higher predicted occupancy than row crop (Figure 6). For Eastern Meadowlark, predicted occupancy in hayfields was 0.55 (± 0.03) while row crop was only 0.17 (± 0.02) and meadow was 0.41 (± 0.03). For Field Sparrow, predicted occupancy in hayfields was 0.82 (± 0.03) while row crop was 0.48 (± 0.03) and meadow was 0.75 (± 0.03). </w:t>
+        <w:t xml:space="preserve">Habitat covariates were included in top models for all species. Field type was included in the top model for all species, with hayfields having higher predicted occupancy than row crop (Figure 6). For Eastern Meadowlark, predicted occupancy in hayfields was 0.55 (± 0.03) while row crop was only 0.17 (± 0.02) and meadow was 0.41 (± 0.03). For Field Sparrow, predicted occupancy in hayfields was 0.82 (± 0.03) while row crop was 0.48 (± 0.03) and meadow was </w:t>
       </w:r>
       <w:r>
         <w:lastRenderedPageBreak/>
-        <w:t>For Grasshopper Sparrow, predicted occupancy in hayfields was 0.55 (± 0.03) while row crop was only 0.17 (± 0.02) and meadow was 0.41 (± 0.03). Maximum angle to horizon had a negative impact on occupancy of Eastern Meadowlark, Grasshopper Sparrow, and Red-winged Blackbird, and no impact on Field Sparrow (Figure @ref:(fig:beta)). Woody shrub cover had a negative impact on the occupancy of Grasshopper Sparrow and Red-winged Blackbird.</w:t>
+        <w:t>0.75 (± 0.03). For Grasshopper Sparrow, predicted occupancy in hayfields was 0.55 (± 0.03) while row crop was only 0.17 (± 0.02) and meadow was 0.41 (± 0.03). Maximum angle to horizon had a negative impact on occupancy of Eastern Meadowlark, Grasshopper Sparrow, and Red-winged Blackbird, and no impact on Field Sparrow (Figure @ref:(fig:beta)). Woody shrub cover had a negative impact on the occupancy of Grasshopper Sparrow and Red-winged Blackbird.</w:t>
       </w:r>
     </w:p>
     <w:p>
@@ -19821,11 +19829,11 @@
         <w:pStyle w:val="FirstParagraph"/>
       </w:pPr>
       <w:r>
-        <w:t xml:space="preserve">Eastern Meadowlark, Field Sparrow, and Grasshopper Sparrow responded to landscape variables at different spatial scales. Forest, grassland, and development were included in top-performing models but wetland was not. Eastern Meadowlark responded to landscape variables at mixed spatial scales. Increased grassland within 500m has a positive impact on occupancy, while development at a 5km scale had a slight negative impact (Figure 5). For Field Sparrow, increased </w:t>
+        <w:t xml:space="preserve">Eastern Meadowlark, Field Sparrow, and Grasshopper Sparrow responded to landscape variables at different spatial scales. Forest, grassland, and development were included in top-performing models but wetland was not. Eastern Meadowlark responded to landscape variables at mixed spatial scales. Increased grassland within 500m has a positive impact on occupancy, </w:t>
       </w:r>
       <w:r>
         <w:lastRenderedPageBreak/>
-        <w:t>forest cover within 1km responded had a slight positive impact, grassland within 1km had a strong positive impact, and development within 1km had a negative impact on occupancy. Grasshopper Sparrow occupancy was positively impacted by grassland within 500m and negatively impacted by development and forest within 500m. Landscape was not included in the top-performing models for Red-winged Blackbird.</w:t>
+        <w:t>while development at a 5km scale had a slight negative impact (Figure 5). For Field Sparrow, increased forest cover within 1km responded had a slight positive impact, grassland within 1km had a strong positive impact, and development within 1km had a negative impact on occupancy. Grasshopper Sparrow occupancy was positively impacted by grassland within 500m and negatively impacted by development and forest within 500m. Landscape was not included in the top-performing models for Red-winged Blackbird.</w:t>
       </w:r>
     </w:p>
     <w:p>
@@ -20793,7 +20801,7 @@
   <w:abstractNum w:abstractNumId="0" w15:restartNumberingAfterBreak="0">
     <w:nsid w:val="FFFFFF7C"/>
     <w:multiLevelType w:val="singleLevel"/>
-    <w:tmpl w:val="C60402B2"/>
+    <w:tmpl w:val="FCF85630"/>
     <w:lvl w:ilvl="0">
       <w:start w:val="1"/>
       <w:numFmt w:val="decimal"/>
@@ -20810,7 +20818,7 @@
   <w:abstractNum w:abstractNumId="1" w15:restartNumberingAfterBreak="0">
     <w:nsid w:val="FFFFFF7D"/>
     <w:multiLevelType w:val="singleLevel"/>
-    <w:tmpl w:val="2084DE2C"/>
+    <w:tmpl w:val="D0D40DBA"/>
     <w:lvl w:ilvl="0">
       <w:start w:val="1"/>
       <w:numFmt w:val="decimal"/>
@@ -20827,7 +20835,7 @@
   <w:abstractNum w:abstractNumId="2" w15:restartNumberingAfterBreak="0">
     <w:nsid w:val="FFFFFF7E"/>
     <w:multiLevelType w:val="singleLevel"/>
-    <w:tmpl w:val="D13EC904"/>
+    <w:tmpl w:val="35CAD93E"/>
     <w:lvl w:ilvl="0">
       <w:start w:val="1"/>
       <w:numFmt w:val="decimal"/>
@@ -20844,7 +20852,7 @@
   <w:abstractNum w:abstractNumId="3" w15:restartNumberingAfterBreak="0">
     <w:nsid w:val="FFFFFF7F"/>
     <w:multiLevelType w:val="singleLevel"/>
-    <w:tmpl w:val="2AD80C22"/>
+    <w:tmpl w:val="5B564584"/>
     <w:lvl w:ilvl="0">
       <w:start w:val="1"/>
       <w:numFmt w:val="decimal"/>
@@ -20861,7 +20869,7 @@
   <w:abstractNum w:abstractNumId="4" w15:restartNumberingAfterBreak="0">
     <w:nsid w:val="FFFFFF80"/>
     <w:multiLevelType w:val="singleLevel"/>
-    <w:tmpl w:val="387AFAF4"/>
+    <w:tmpl w:val="3DCE656E"/>
     <w:lvl w:ilvl="0">
       <w:start w:val="1"/>
       <w:numFmt w:val="bullet"/>
@@ -20881,7 +20889,7 @@
   <w:abstractNum w:abstractNumId="5" w15:restartNumberingAfterBreak="0">
     <w:nsid w:val="FFFFFF81"/>
     <w:multiLevelType w:val="singleLevel"/>
-    <w:tmpl w:val="ECE83950"/>
+    <w:tmpl w:val="5A225A30"/>
     <w:lvl w:ilvl="0">
       <w:start w:val="1"/>
       <w:numFmt w:val="bullet"/>
@@ -20901,7 +20909,7 @@
   <w:abstractNum w:abstractNumId="6" w15:restartNumberingAfterBreak="0">
     <w:nsid w:val="FFFFFF82"/>
     <w:multiLevelType w:val="singleLevel"/>
-    <w:tmpl w:val="29669A24"/>
+    <w:tmpl w:val="D11E1EE4"/>
     <w:lvl w:ilvl="0">
       <w:start w:val="1"/>
       <w:numFmt w:val="bullet"/>
@@ -20921,7 +20929,7 @@
   <w:abstractNum w:abstractNumId="7" w15:restartNumberingAfterBreak="0">
     <w:nsid w:val="FFFFFF83"/>
     <w:multiLevelType w:val="singleLevel"/>
-    <w:tmpl w:val="DC1A6BD4"/>
+    <w:tmpl w:val="1FF08FF2"/>
     <w:lvl w:ilvl="0">
       <w:start w:val="1"/>
       <w:numFmt w:val="bullet"/>
@@ -20941,7 +20949,7 @@
   <w:abstractNum w:abstractNumId="8" w15:restartNumberingAfterBreak="0">
     <w:nsid w:val="FFFFFF88"/>
     <w:multiLevelType w:val="singleLevel"/>
-    <w:tmpl w:val="E9FE440E"/>
+    <w:tmpl w:val="9ED4DCC6"/>
     <w:lvl w:ilvl="0">
       <w:start w:val="1"/>
       <w:numFmt w:val="decimal"/>
@@ -20958,7 +20966,7 @@
   <w:abstractNum w:abstractNumId="9" w15:restartNumberingAfterBreak="0">
     <w:nsid w:val="FFFFFF89"/>
     <w:multiLevelType w:val="singleLevel"/>
-    <w:tmpl w:val="CC7C6F50"/>
+    <w:tmpl w:val="48CC0BB2"/>
     <w:lvl w:ilvl="0">
       <w:start w:val="1"/>
       <w:numFmt w:val="bullet"/>
@@ -21658,9 +21666,10 @@
     <w:basedOn w:val="Normal"/>
     <w:link w:val="BodyTextChar"/>
     <w:qFormat/>
-    <w:rsid w:val="00960F4D"/>
+    <w:rsid w:val="006260F4"/>
     <w:pPr>
-      <w:spacing w:before="180" w:after="180" w:line="480" w:lineRule="auto"/>
+      <w:spacing w:after="0" w:line="480" w:lineRule="auto"/>
+      <w:ind w:firstLine="720"/>
     </w:pPr>
     <w:rPr>
       <w:rFonts w:ascii="Times New Roman" w:hAnsi="Times New Roman"/>
@@ -21671,7 +21680,7 @@
     <w:basedOn w:val="BodyText"/>
     <w:next w:val="BodyText"/>
     <w:qFormat/>
-    <w:rsid w:val="00960F4D"/>
+    <w:rsid w:val="006260F4"/>
   </w:style>
   <w:style w:type="paragraph" w:customStyle="1" w:styleId="Compact">
     <w:name w:val="Compact"/>
@@ -22283,7 +22292,7 @@
     <w:name w:val="Body Text Char"/>
     <w:basedOn w:val="DefaultParagraphFont"/>
     <w:link w:val="BodyText"/>
-    <w:rsid w:val="00960F4D"/>
+    <w:rsid w:val="006260F4"/>
     <w:rPr>
       <w:rFonts w:ascii="Times New Roman" w:hAnsi="Times New Roman"/>
     </w:rPr>

</xml_diff>

<commit_message>
Created chapter 2 document. Updated word doc templates to include page numbers and line numbers.
</commit_message>
<xml_diff>
--- a/template_jwm.docx
+++ b/template_jwm.docx
@@ -20742,6 +20742,7 @@
       <w:bookmarkEnd w:id="59"/>
     </w:p>
     <w:sectPr>
+      <w:headerReference w:type="default" r:id="rId37"/>
       <w:pgSz w:w="12240" w:h="15840"/>
       <w:pgMar w:top="1440" w:right="1440" w:bottom="1440" w:left="1440" w:header="720" w:footer="720" w:gutter="0"/>
       <w:lnNumType w:countBy="1" w:restart="continuous"/>
@@ -20794,6 +20795,58 @@
     </w:p>
   </w:footnote>
 </w:footnotes>
+</file>
+
+<file path=word/header1.xml><?xml version="1.0" encoding="utf-8"?>
+<w:hdr xmlns:wpc="http://schemas.microsoft.com/office/word/2010/wordprocessingCanvas" xmlns:cx="http://schemas.microsoft.com/office/drawing/2014/chartex" xmlns:cx1="http://schemas.microsoft.com/office/drawing/2015/9/8/chartex" xmlns:cx2="http://schemas.microsoft.com/office/drawing/2015/10/21/chartex" xmlns:cx3="http://schemas.microsoft.com/office/drawing/2016/5/9/chartex" xmlns:cx4="http://schemas.microsoft.com/office/drawing/2016/5/10/chartex" xmlns:cx5="http://schemas.microsoft.com/office/drawing/2016/5/11/chartex" xmlns:cx6="http://schemas.microsoft.com/office/drawing/2016/5/12/chartex" xmlns:cx7="http://schemas.microsoft.com/office/drawing/2016/5/13/chartex" xmlns:cx8="http://schemas.microsoft.com/office/drawing/2016/5/14/chartex" xmlns:mc="http://schemas.openxmlformats.org/markup-compatibility/2006" xmlns:aink="http://schemas.microsoft.com/office/drawing/2016/ink" xmlns:am3d="http://schemas.microsoft.com/office/drawing/2017/model3d" xmlns:o="urn:schemas-microsoft-com:office:office" xmlns:oel="http://schemas.microsoft.com/office/2019/extlst" xmlns:r="http://schemas.openxmlformats.org/officeDocument/2006/relationships" xmlns:m="http://schemas.openxmlformats.org/officeDocument/2006/math" xmlns:v="urn:schemas-microsoft-com:vml" xmlns:wp14="http://schemas.microsoft.com/office/word/2010/wordprocessingDrawing" xmlns:wp="http://schemas.openxmlformats.org/drawingml/2006/wordprocessingDrawing" xmlns:w10="urn:schemas-microsoft-com:office:word" xmlns:w="http://schemas.openxmlformats.org/wordprocessingml/2006/main" xmlns:w14="http://schemas.microsoft.com/office/word/2010/wordml" xmlns:w15="http://schemas.microsoft.com/office/word/2012/wordml" xmlns:w16cex="http://schemas.microsoft.com/office/word/2018/wordml/cex" xmlns:w16cid="http://schemas.microsoft.com/office/word/2016/wordml/cid" xmlns:w16="http://schemas.microsoft.com/office/word/2018/wordml" xmlns:w16sdtdh="http://schemas.microsoft.com/office/word/2020/wordml/sdtdatahash" xmlns:w16se="http://schemas.microsoft.com/office/word/2015/wordml/symex" xmlns:wpg="http://schemas.microsoft.com/office/word/2010/wordprocessingGroup" xmlns:wpi="http://schemas.microsoft.com/office/word/2010/wordprocessingInk" xmlns:wne="http://schemas.microsoft.com/office/word/2006/wordml" xmlns:wps="http://schemas.microsoft.com/office/word/2010/wordprocessingShape" mc:Ignorable="w14 w15 w16se w16cid w16 w16cex w16sdtdh wp14">
+  <w:sdt>
+    <w:sdtPr>
+      <w:id w:val="-637645032"/>
+      <w:docPartObj>
+        <w:docPartGallery w:val="Page Numbers (Top of Page)"/>
+        <w:docPartUnique/>
+      </w:docPartObj>
+    </w:sdtPr>
+    <w:sdtEndPr>
+      <w:rPr>
+        <w:noProof/>
+      </w:rPr>
+    </w:sdtEndPr>
+    <w:sdtContent>
+      <w:p>
+        <w:pPr>
+          <w:pStyle w:val="Header"/>
+        </w:pPr>
+        <w:r>
+          <w:fldChar w:fldCharType="begin"/>
+        </w:r>
+        <w:r>
+          <w:instrText xml:space="preserve"> PAGE   \* MERGEFORMAT </w:instrText>
+        </w:r>
+        <w:r>
+          <w:fldChar w:fldCharType="separate"/>
+        </w:r>
+        <w:r>
+          <w:rPr>
+            <w:noProof/>
+          </w:rPr>
+          <w:t>2</w:t>
+        </w:r>
+        <w:r>
+          <w:rPr>
+            <w:noProof/>
+          </w:rPr>
+          <w:fldChar w:fldCharType="end"/>
+        </w:r>
+      </w:p>
+    </w:sdtContent>
+  </w:sdt>
+  <w:p>
+    <w:pPr>
+      <w:pStyle w:val="Header"/>
+    </w:pPr>
+  </w:p>
+</w:hdr>
 </file>
 
 <file path=word/numbering.xml><?xml version="1.0" encoding="utf-8"?>
@@ -21141,7 +21194,7 @@
     <w:lsdException w:name="Normal Indent" w:semiHidden="1" w:unhideWhenUsed="1"/>
     <w:lsdException w:name="footnote text" w:semiHidden="1" w:unhideWhenUsed="1"/>
     <w:lsdException w:name="annotation text" w:semiHidden="1" w:unhideWhenUsed="1"/>
-    <w:lsdException w:name="header" w:semiHidden="1" w:unhideWhenUsed="1"/>
+    <w:lsdException w:name="header" w:semiHidden="1" w:uiPriority="99" w:unhideWhenUsed="1"/>
     <w:lsdException w:name="footer" w:semiHidden="1" w:unhideWhenUsed="1"/>
     <w:lsdException w:name="index heading" w:semiHidden="1" w:unhideWhenUsed="1"/>
     <w:lsdException w:name="caption" w:semiHidden="1" w:unhideWhenUsed="1"/>
@@ -22308,6 +22361,48 @@
       <w:sz w:val="24"/>
     </w:rPr>
   </w:style>
+  <w:style w:type="paragraph" w:styleId="Header">
+    <w:name w:val="header"/>
+    <w:basedOn w:val="Normal"/>
+    <w:link w:val="HeaderChar"/>
+    <w:uiPriority w:val="99"/>
+    <w:unhideWhenUsed/>
+    <w:rsid w:val="00963A0F"/>
+    <w:pPr>
+      <w:tabs>
+        <w:tab w:val="center" w:pos="4680"/>
+        <w:tab w:val="right" w:pos="9360"/>
+      </w:tabs>
+      <w:spacing w:after="0"/>
+    </w:pPr>
+  </w:style>
+  <w:style w:type="character" w:customStyle="1" w:styleId="HeaderChar">
+    <w:name w:val="Header Char"/>
+    <w:basedOn w:val="DefaultParagraphFont"/>
+    <w:link w:val="Header"/>
+    <w:uiPriority w:val="99"/>
+    <w:rsid w:val="00963A0F"/>
+  </w:style>
+  <w:style w:type="paragraph" w:styleId="Footer">
+    <w:name w:val="footer"/>
+    <w:basedOn w:val="Normal"/>
+    <w:link w:val="FooterChar"/>
+    <w:unhideWhenUsed/>
+    <w:rsid w:val="00963A0F"/>
+    <w:pPr>
+      <w:tabs>
+        <w:tab w:val="center" w:pos="4680"/>
+        <w:tab w:val="right" w:pos="9360"/>
+      </w:tabs>
+      <w:spacing w:after="0"/>
+    </w:pPr>
+  </w:style>
+  <w:style w:type="character" w:customStyle="1" w:styleId="FooterChar">
+    <w:name w:val="Footer Char"/>
+    <w:basedOn w:val="DefaultParagraphFont"/>
+    <w:link w:val="Footer"/>
+    <w:rsid w:val="00963A0F"/>
+  </w:style>
 </w:styles>
 </file>
 

</xml_diff>